<commit_message>
comments after testing 1, 2, 3 ,7
</commit_message>
<xml_diff>
--- a/templates/Доверенность БФЛ.docx
+++ b/templates/Доверенность БФЛ.docx
@@ -1,6 +1,6 @@
 
 <file path=word/document.xml><?xml version="1.0" encoding="utf-8"?>
-<w:document xmlns:o="urn:schemas-microsoft-com:office:office" xmlns:r="http://schemas.openxmlformats.org/officeDocument/2006/relationships" xmlns:v="urn:schemas-microsoft-com:vml" xmlns:w="http://schemas.openxmlformats.org/wordprocessingml/2006/main" xmlns:w10="urn:schemas-microsoft-com:office:word" xmlns:wp="http://schemas.openxmlformats.org/drawingml/2006/wordprocessingDrawing" xmlns:wps="http://schemas.microsoft.com/office/word/2010/wordprocessingShape" xmlns:wpg="http://schemas.microsoft.com/office/word/2010/wordprocessingGroup" xmlns:mc="http://schemas.openxmlformats.org/markup-compatibility/2006" xmlns:wp14="http://schemas.microsoft.com/office/word/2010/wordprocessingDrawing" xmlns:w14="http://schemas.microsoft.com/office/word/2010/wordml" mc:Ignorable="w14 wp14">
+<w:document xmlns:wpc="http://schemas.microsoft.com/office/word/2010/wordprocessingCanvas" xmlns:cx="http://schemas.microsoft.com/office/drawing/2014/chartex" xmlns:mc="http://schemas.openxmlformats.org/markup-compatibility/2006" xmlns:o="urn:schemas-microsoft-com:office:office" xmlns:r="http://schemas.openxmlformats.org/officeDocument/2006/relationships" xmlns:m="http://schemas.openxmlformats.org/officeDocument/2006/math" xmlns:v="urn:schemas-microsoft-com:vml" xmlns:wp14="http://schemas.microsoft.com/office/word/2010/wordprocessingDrawing" xmlns:wp="http://schemas.openxmlformats.org/drawingml/2006/wordprocessingDrawing" xmlns:w10="urn:schemas-microsoft-com:office:word" xmlns:w="http://schemas.openxmlformats.org/wordprocessingml/2006/main" xmlns:w14="http://schemas.microsoft.com/office/word/2010/wordml" xmlns:w15="http://schemas.microsoft.com/office/word/2012/wordml" xmlns:w16se="http://schemas.microsoft.com/office/word/2015/wordml/symex" xmlns:wpg="http://schemas.microsoft.com/office/word/2010/wordprocessingGroup" xmlns:wpi="http://schemas.microsoft.com/office/word/2010/wordprocessingInk" xmlns:wne="http://schemas.microsoft.com/office/word/2006/wordml" xmlns:wps="http://schemas.microsoft.com/office/word/2010/wordprocessingShape" mc:Ignorable="w14 w15 w16se wp14">
   <w:body>
     <w:p>
       <w:pPr>
@@ -15,22 +15,32 @@
           <w:sz w:val="22"/>
           <w:szCs w:val="22"/>
         </w:rPr>
-        <w:t>Д О В Е Р Е Н Н О С Т Ь</w:t>
+        <w:t xml:space="preserve">Д О В Е Р Е Н </w:t>
+      </w:r>
+      <w:proofErr w:type="spellStart"/>
+      <w:r>
+        <w:rPr>
+          <w:sz w:val="22"/>
+          <w:szCs w:val="22"/>
+        </w:rPr>
+        <w:t>Н</w:t>
+      </w:r>
+      <w:proofErr w:type="spellEnd"/>
+      <w:r>
+        <w:rPr>
+          <w:sz w:val="22"/>
+          <w:szCs w:val="22"/>
+        </w:rPr>
+        <w:t xml:space="preserve"> О С Т Ь</w:t>
       </w:r>
     </w:p>
     <w:p>
       <w:pPr>
-        <w:pStyle w:val="Normal"/>
         <w:ind w:firstLine="708"/>
-        <w:rPr/>
       </w:pPr>
-      <w:r>
-        <w:rPr/>
-      </w:r>
     </w:p>
     <w:p>
       <w:pPr>
-        <w:pStyle w:val="Normal"/>
         <w:rPr>
           <w:color w:val="000000"/>
           <w:sz w:val="22"/>
@@ -61,15 +71,20 @@
           <w:szCs w:val="22"/>
         </w:rPr>
         <w:t>}</w:t>
+      </w:r>
+      <w:r>
+        <w:rPr>
+          <w:color w:val="000000"/>
+          <w:sz w:val="22"/>
+          <w:szCs w:val="22"/>
+        </w:rPr>
         <w:tab/>
       </w:r>
     </w:p>
     <w:p>
       <w:pPr>
-        <w:pStyle w:val="Normal"/>
         <w:jc w:val="both"/>
         <w:rPr>
-          <w:b/>
           <w:b/>
           <w:bCs/>
           <w:sz w:val="22"/>
@@ -381,7 +396,6 @@
     </w:p>
     <w:p>
       <w:pPr>
-        <w:pStyle w:val="Normal"/>
         <w:jc w:val="both"/>
         <w:rPr>
           <w:sz w:val="22"/>
@@ -395,44 +409,6 @@
           <w:szCs w:val="22"/>
         </w:rPr>
         <w:t xml:space="preserve">уполномочиваю </w:t>
-      </w:r>
-      <w:r>
-        <w:rPr>
-          <w:sz w:val="22"/>
-          <w:szCs w:val="22"/>
-        </w:rPr>
-        <w:t>Общество с ограниченной ответственностью ${</w:t>
-      </w:r>
-      <w:r>
-        <w:rPr>
-          <w:sz w:val="22"/>
-          <w:szCs w:val="22"/>
-          <w:lang w:val="en-US"/>
-        </w:rPr>
-        <w:t>COMPFULLNAME</w:t>
-      </w:r>
-      <w:r>
-        <w:rPr>
-          <w:sz w:val="22"/>
-          <w:szCs w:val="22"/>
-        </w:rPr>
-        <w:t>}</w:t>
-      </w:r>
-      <w:r>
-        <w:rPr>
-          <w:b/>
-          <w:bCs/>
-          <w:sz w:val="22"/>
-          <w:szCs w:val="22"/>
-        </w:rPr>
-        <w:t xml:space="preserve">, </w:t>
-      </w:r>
-      <w:r>
-        <w:rPr>
-          <w:sz w:val="22"/>
-          <w:szCs w:val="22"/>
-        </w:rPr>
-        <w:t>идентификационный номер налогоплательщика (ИНН юридического л</w:t>
       </w:r>
       <w:bookmarkStart w:id="0" w:name="_GoBack"/>
       <w:bookmarkEnd w:id="0"/>
@@ -441,7 +417,7 @@
           <w:sz w:val="22"/>
           <w:szCs w:val="22"/>
         </w:rPr>
-        <w:t>ица): ${</w:t>
+        <w:t>${</w:t>
       </w:r>
       <w:r>
         <w:rPr>
@@ -449,6 +425,37 @@
           <w:szCs w:val="22"/>
           <w:lang w:val="en-US"/>
         </w:rPr>
+        <w:t>COMPFULLNAME</w:t>
+      </w:r>
+      <w:r>
+        <w:rPr>
+          <w:sz w:val="22"/>
+          <w:szCs w:val="22"/>
+        </w:rPr>
+        <w:t>}</w:t>
+      </w:r>
+      <w:r>
+        <w:rPr>
+          <w:b/>
+          <w:bCs/>
+          <w:sz w:val="22"/>
+          <w:szCs w:val="22"/>
+        </w:rPr>
+        <w:t xml:space="preserve">, </w:t>
+      </w:r>
+      <w:r>
+        <w:rPr>
+          <w:sz w:val="22"/>
+          <w:szCs w:val="22"/>
+        </w:rPr>
+        <w:t>идентификационный номер налогоплательщика (ИНН юридического лица): ${</w:t>
+      </w:r>
+      <w:r>
+        <w:rPr>
+          <w:sz w:val="22"/>
+          <w:szCs w:val="22"/>
+          <w:lang w:val="en-US"/>
+        </w:rPr>
         <w:t>COMPINN</w:t>
       </w:r>
       <w:r>
@@ -471,7 +478,14 @@
           <w:sz w:val="22"/>
           <w:szCs w:val="22"/>
         </w:rPr>
-        <w:t>}, основной государственный регистрационный номер (ОГРН): ${</w:t>
+        <w:t>}, основной государственный регистраци</w:t>
+      </w:r>
+      <w:r>
+        <w:rPr>
+          <w:sz w:val="22"/>
+          <w:szCs w:val="22"/>
+        </w:rPr>
+        <w:t>онный номер (ОГРН): ${</w:t>
       </w:r>
       <w:r>
         <w:rPr>
@@ -654,12 +668,18 @@
           <w:sz w:val="22"/>
           <w:szCs w:val="22"/>
         </w:rPr>
-        <w:t>действующего на основании Устава</w:t>
+        <w:t xml:space="preserve">действующего на </w:t>
+      </w:r>
+      <w:r>
+        <w:rPr>
+          <w:sz w:val="22"/>
+          <w:szCs w:val="22"/>
+        </w:rPr>
+        <w:t>основании Устава</w:t>
       </w:r>
     </w:p>
     <w:p>
       <w:pPr>
-        <w:pStyle w:val="Normal"/>
         <w:ind w:firstLine="708"/>
         <w:jc w:val="both"/>
         <w:rPr>
@@ -674,12 +694,123 @@
           <w:sz w:val="22"/>
           <w:szCs w:val="22"/>
         </w:rPr>
-        <w:t>представлять мои интересы во всех организациях, банках, микрофинансовых организациях, органах власти и управления, государственных органах, правоохранительных органах, органах суда и прокуратуры, органах Роспотребнадзора, Роскомнадзора, Росреестра, Социального фонда России, Налоговой инспекции, Государственной службе занятости населения, во всех подразделениях ФССП, ГИБДД, ЗАГС, архивных учреждениях, представлять интересы в арбитражных судах, судах общей юрисдикции и мировых судах на территории Российской Федерации, в том числе по делу о  несостоятельности (банкротстве), о признании должника банкротом, в соответствии с Федеральными законами «О несостоятельности (банкротстве)» № 127-ФЗ от 26 октября 2002 года,  со всеми правами, которые предоставлены законом стороне, заявителю, должнику, взыскателю, истцу, административному истцу, ответчику, административному ответчику, третьему лицу, в том числе при рассмотрении дела в предварительном заседании, при рассмотрении дел по существу, по заявлению о выдаче исполнительных листов на принудительное исполнение решений третейских судов, а также в апелляционной, кассационной и надзорной инстанциях, право участвовать в рассмотрении дел о банкротстве со всеми правами заявителя, предусмотренными законом, в том числе знакомиться с материалами дел о банкротстве, с правом подписания и подачи заявлений, в том числе должника, кредитора о признании несостоятельным (банкротом).</w:t>
+        <w:t xml:space="preserve">представлять мои интересы во всех организациях, банках, </w:t>
+      </w:r>
+      <w:proofErr w:type="spellStart"/>
+      <w:r>
+        <w:rPr>
+          <w:color w:val="000000"/>
+          <w:sz w:val="22"/>
+          <w:szCs w:val="22"/>
+        </w:rPr>
+        <w:t>микрофинансовых</w:t>
+      </w:r>
+      <w:proofErr w:type="spellEnd"/>
+      <w:r>
+        <w:rPr>
+          <w:color w:val="000000"/>
+          <w:sz w:val="22"/>
+          <w:szCs w:val="22"/>
+        </w:rPr>
+        <w:t xml:space="preserve"> организациях, органах власти и управления, государственных органах, правоохранительных органах, органах суда и прокуратуры, органах </w:t>
+      </w:r>
+      <w:proofErr w:type="spellStart"/>
+      <w:r>
+        <w:rPr>
+          <w:color w:val="000000"/>
+          <w:sz w:val="22"/>
+          <w:szCs w:val="22"/>
+        </w:rPr>
+        <w:t>Роспотребнадзора</w:t>
+      </w:r>
+      <w:proofErr w:type="spellEnd"/>
+      <w:r>
+        <w:rPr>
+          <w:color w:val="000000"/>
+          <w:sz w:val="22"/>
+          <w:szCs w:val="22"/>
+        </w:rPr>
+        <w:t xml:space="preserve">, </w:t>
+      </w:r>
+      <w:proofErr w:type="spellStart"/>
+      <w:r>
+        <w:rPr>
+          <w:color w:val="000000"/>
+          <w:sz w:val="22"/>
+          <w:szCs w:val="22"/>
+        </w:rPr>
+        <w:t>Роскомнадзора</w:t>
+      </w:r>
+      <w:proofErr w:type="spellEnd"/>
+      <w:r>
+        <w:rPr>
+          <w:color w:val="000000"/>
+          <w:sz w:val="22"/>
+          <w:szCs w:val="22"/>
+        </w:rPr>
+        <w:t xml:space="preserve">, </w:t>
+      </w:r>
+      <w:proofErr w:type="spellStart"/>
+      <w:r>
+        <w:rPr>
+          <w:color w:val="000000"/>
+          <w:sz w:val="22"/>
+          <w:szCs w:val="22"/>
+        </w:rPr>
+        <w:t>Ро</w:t>
+      </w:r>
+      <w:r>
+        <w:rPr>
+          <w:color w:val="000000"/>
+          <w:sz w:val="22"/>
+          <w:szCs w:val="22"/>
+        </w:rPr>
+        <w:t>среестра</w:t>
+      </w:r>
+      <w:proofErr w:type="spellEnd"/>
+      <w:r>
+        <w:rPr>
+          <w:color w:val="000000"/>
+          <w:sz w:val="22"/>
+          <w:szCs w:val="22"/>
+        </w:rPr>
+        <w:t>, Социального фонда России, Налоговой инспекции, Государственной службе занятости населения, во всех подразделениях ФССП, ГИБДД, ЗАГС, архивных учреждениях, представлять интересы в арбитражных судах, судах общей юрисдикции и мировых судах на террит</w:t>
+      </w:r>
+      <w:r>
+        <w:rPr>
+          <w:color w:val="000000"/>
+          <w:sz w:val="22"/>
+          <w:szCs w:val="22"/>
+        </w:rPr>
+        <w:t>ории Российской Федерации, в том числе по делу о  несостоятельности (банкротстве), о признании должника банкротом, в соответствии с Федеральными законами «О несостоятельности (банкротстве)» № 127-ФЗ от 26 октября 2002 года,  со всеми правами, которые предо</w:t>
+      </w:r>
+      <w:r>
+        <w:rPr>
+          <w:color w:val="000000"/>
+          <w:sz w:val="22"/>
+          <w:szCs w:val="22"/>
+        </w:rPr>
+        <w:t xml:space="preserve">ставлены законом стороне, заявителю, должнику, взыскателю, истцу, административному истцу, ответчику, административному ответчику, третьему лицу, в том числе при рассмотрении дела в предварительном заседании, при рассмотрении дел по существу, по заявлению </w:t>
+      </w:r>
+      <w:r>
+        <w:rPr>
+          <w:color w:val="000000"/>
+          <w:sz w:val="22"/>
+          <w:szCs w:val="22"/>
+        </w:rPr>
+        <w:t>о выдаче исполнительных листов на принудительное исполнение решений третейских судов, а также в апелляционной, кассационной и надзорной инстанциях, право участвовать в рассмотрении дел о банкротстве со всеми правами заявителя, предусмотренными законом, в т</w:t>
+      </w:r>
+      <w:r>
+        <w:rPr>
+          <w:color w:val="000000"/>
+          <w:sz w:val="22"/>
+          <w:szCs w:val="22"/>
+        </w:rPr>
+        <w:t>ом числе знакомиться с материалами дел о банкротстве, с правом подписания и подачи заявлений, в том числе должника, кредитора о признании несостоятельным (банкротом).</w:t>
       </w:r>
     </w:p>
     <w:p>
       <w:pPr>
-        <w:pStyle w:val="Normal"/>
         <w:ind w:firstLine="708"/>
         <w:jc w:val="both"/>
         <w:rPr>
@@ -694,7 +825,15 @@
           <w:sz w:val="22"/>
           <w:szCs w:val="22"/>
         </w:rPr>
-        <w:t>В рамках настоящего поручения предоставляются все права, которые предоставлены законом стороне, заявителю, истцу, административному истцу, ответчику, административному ответчику, третьему лицу, должнику, взыскателю, на совершение процессуальных действий, в том числе право ознакомления с материалами дела</w:t>
+        <w:t>В рамках настоящего поручения предоставляются все права, которые предоставлены законом ст</w:t>
+      </w:r>
+      <w:r>
+        <w:rPr>
+          <w:color w:val="000000"/>
+          <w:sz w:val="22"/>
+          <w:szCs w:val="22"/>
+        </w:rPr>
+        <w:t>ороне, заявителю, истцу, административному истцу, ответчику, административному ответчику, третьему лицу, должнику, взыскателю, на совершение процессуальных действий, в том числе право ознакомления с материалами дела</w:t>
       </w:r>
       <w:r>
         <w:rPr>
@@ -704,7 +843,17 @@
           <w:sz w:val="22"/>
           <w:szCs w:val="22"/>
         </w:rPr>
-        <w:t>, право подписания искового заявления и заявления о признании гражданина банкротом, предъявления его в суд</w:t>
+        <w:t>, право подписания искового заявления и з</w:t>
+      </w:r>
+      <w:r>
+        <w:rPr>
+          <w:b/>
+          <w:i/>
+          <w:color w:val="000000"/>
+          <w:sz w:val="22"/>
+          <w:szCs w:val="22"/>
+        </w:rPr>
+        <w:t>аявления о признании гражданина банкротом, предъявления его в суд</w:t>
       </w:r>
       <w:r>
         <w:rPr>
@@ -730,12 +879,75 @@
           <w:sz w:val="22"/>
           <w:szCs w:val="22"/>
         </w:rPr>
-        <w:t>, уменьшения или увеличение размера исковых требований, признания иска, изменения предмета или основания иска, заключения мирового соглашения и соглашения по фактическим обстоятельствам, предъявления встречного иска, подписания возражений относительно требований кредиторов, заявления о пересмотре судебных актов по вновь открывшимся обстоятельствам, обжаловании судебных актов, с правом подписания заявления о принесении протеста в порядке надзора, с правом совершения любых действий со всеми моими, указанными в настоящей доверенности персональными данными, с правом в отделениях Почты России получать и отправлять почтовую корреспонденцию от моего имени, подписывать все документы и осуществлять все действия, связанные с выполнением данного поручения, с правом получения и предъявления исполнительного документа ко взысканию, отзыва исполнительного документа, с правом требования принудительного исполнения судебных актов, с правом ознакомления с материалами исполнительного производства, получением справок об остатке задолженности по исполнительному производству, включая возможность делать выписки из материалов исполнительного производства, снимать копии, фотографировать, предоставлять дополнительные материалы, заявлять ходатайства, заявления о снятии арестов, об уменьшении размера удержания, участвовать в совершении исполнительных действий, давать письменные и устные объяснения в процессе исполнительных действий, высказывать свои доводы и возражения по всем вопросам, возникающим в ходе исполнительного производства, возражать против ходатайств, заявлять отводы, обжаловать действия и бездействия судебного пристава – исполнителя, с правом получения присужденного имущества (в том числе денежных средств и ценных бумаг), отказа от взыскания по исполнительному документу, заключению мирового соглашения, соглашения о примирении.</w:t>
+        <w:t>, уменьшения или увеличе</w:t>
+      </w:r>
+      <w:r>
+        <w:rPr>
+          <w:color w:val="000000"/>
+          <w:sz w:val="22"/>
+          <w:szCs w:val="22"/>
+        </w:rPr>
+        <w:t>ние размера исковых требований, признания иска, изменения предмета или основания иска, заключения мирового соглашения и соглашения по фактическим обстоятельствам, предъявления встречного иска, подписания возражений относительно требований кредиторов, заявл</w:t>
+      </w:r>
+      <w:r>
+        <w:rPr>
+          <w:color w:val="000000"/>
+          <w:sz w:val="22"/>
+          <w:szCs w:val="22"/>
+        </w:rPr>
+        <w:t>ения о пересмотре судебных актов по вновь открывшимся обстоятельствам, обжаловании судебных актов, с правом подписания заявления о принесении протеста в порядке надзора, с правом совершения любых действий со всеми моими, указанными в настоящей доверенности</w:t>
+      </w:r>
+      <w:r>
+        <w:rPr>
+          <w:color w:val="000000"/>
+          <w:sz w:val="22"/>
+          <w:szCs w:val="22"/>
+        </w:rPr>
+        <w:t xml:space="preserve"> персональными данными, с правом в отделениях Почты России получать и отправлять почтовую корреспонденцию от моего имени, подписывать все документы и осуществлять все действия, связанные с выполнением данного поручения, с правом получения и предъявления ис</w:t>
+      </w:r>
+      <w:r>
+        <w:rPr>
+          <w:color w:val="000000"/>
+          <w:sz w:val="22"/>
+          <w:szCs w:val="22"/>
+        </w:rPr>
+        <w:t>полнительного документа ко взысканию, отзыва исполнительного документа, с правом требования принудительного исполнения судебных актов, с правом ознакомления с материалами исполнительного производства, получением справок об остатке задолженности по исполнит</w:t>
+      </w:r>
+      <w:r>
+        <w:rPr>
+          <w:color w:val="000000"/>
+          <w:sz w:val="22"/>
+          <w:szCs w:val="22"/>
+        </w:rPr>
+        <w:t xml:space="preserve">ельному производству, включая возможность делать выписки из материалов исполнительного производства, снимать копии, фотографировать, предоставлять дополнительные материалы, заявлять ходатайства, заявления о снятии арестов, об уменьшении размера удержания, </w:t>
+      </w:r>
+      <w:r>
+        <w:rPr>
+          <w:color w:val="000000"/>
+          <w:sz w:val="22"/>
+          <w:szCs w:val="22"/>
+        </w:rPr>
+        <w:t>участвовать в совершении исполнительных действий, давать письменные и устные объяснения в процессе исполнительных действий, высказывать свои доводы и возражения по всем вопросам, возникающим в ходе исполнительного производства, возражать против ходатайств,</w:t>
+      </w:r>
+      <w:r>
+        <w:rPr>
+          <w:color w:val="000000"/>
+          <w:sz w:val="22"/>
+          <w:szCs w:val="22"/>
+        </w:rPr>
+        <w:t xml:space="preserve"> заявлять отводы, обжаловать действия и бездействия судебного пристава – исполнителя, с правом получения присужденного имущества (в том числе денежных средств и ценных бумаг), отказа от взыскания по исполнительному документу, заключению мирового соглашения</w:t>
+      </w:r>
+      <w:r>
+        <w:rPr>
+          <w:color w:val="000000"/>
+          <w:sz w:val="22"/>
+          <w:szCs w:val="22"/>
+        </w:rPr>
+        <w:t>, соглашения о примирении.</w:t>
       </w:r>
     </w:p>
     <w:p>
       <w:pPr>
-        <w:pStyle w:val="Normal"/>
         <w:ind w:firstLine="708"/>
         <w:jc w:val="both"/>
         <w:rPr>
@@ -750,12 +962,52 @@
           <w:sz w:val="22"/>
           <w:szCs w:val="22"/>
         </w:rPr>
-        <w:t>В рамках реализации прав по Федеральному закону «О несостоятельности (банкротстве)» № 127-ФЗ от 26 октября 2002 года предоставляю следующие права: представлять интересы на собраниях кредиторов и заседаниях комитета кредиторов, с правом созыва собраний кредиторов, регистрироваться и выступать на собраниях кредиторов, голосовать по всем вопросам повестки дня; принимать решения (голосовать) о заключении мирового соглашения, в том числе подписывать (заключать) от моего имени мировые соглашения по делам о несостоятельности (банкротстве); заявлять отводы и возражения по повестке дня собраний кредиторов; знакомиться со всеми материалами дела, представленными на собраниях кредиторов, делать выписки из них и получать копии таких документов; знакомиться с отчетами финансового управляющего; с правом требования представления отчета арбитражного управляющего, с правом отвода кандидатур арбитражных управляющих, знакомиться со всеми материалами дела, подлежащими опубликованию и получать копии документов, содержащие такие сведения; получать выписку из реестра требований кредиторов; заявлять возражения по результатам рассмотрения требований.</w:t>
+        <w:t xml:space="preserve">В рамках реализации прав по Федеральному закону «О несостоятельности (банкротстве)» № 127-ФЗ от 26 октября 2002 года предоставляю следующие права: представлять интересы на собраниях кредиторов и заседаниях комитета кредиторов, с </w:t>
+      </w:r>
+      <w:r>
+        <w:rPr>
+          <w:color w:val="000000"/>
+          <w:sz w:val="22"/>
+          <w:szCs w:val="22"/>
+        </w:rPr>
+        <w:t>правом созыва собраний кредиторов, регистрироваться и выступать на собраниях кредиторов, голосовать по всем вопросам повестки дня; принимать решения (голосовать) о заключении мирового соглашения, в том числе подписывать (заключать) от моего имени мировые с</w:t>
+      </w:r>
+      <w:r>
+        <w:rPr>
+          <w:color w:val="000000"/>
+          <w:sz w:val="22"/>
+          <w:szCs w:val="22"/>
+        </w:rPr>
+        <w:t>оглашения по делам о несостоятельности (банкротстве); заявлять отводы и возражения по повестке дня собраний кредиторов; знакомиться со всеми материалами дела, представленными на собраниях кредиторов, делать выписки из них и получать копии таких документов;</w:t>
+      </w:r>
+      <w:r>
+        <w:rPr>
+          <w:color w:val="000000"/>
+          <w:sz w:val="22"/>
+          <w:szCs w:val="22"/>
+        </w:rPr>
+        <w:t xml:space="preserve"> знакомиться с отчетами финансового управляющего; с </w:t>
+      </w:r>
+      <w:r>
+        <w:rPr>
+          <w:color w:val="000000"/>
+          <w:sz w:val="22"/>
+          <w:szCs w:val="22"/>
+        </w:rPr>
+        <w:lastRenderedPageBreak/>
+        <w:t>правом требования представления отчета арбитражного управляющего, с правом отвода кандидатур арбитражных управляющих, знакомиться со всеми материалами дела, подлежащими опубликованию и получать копии доку</w:t>
+      </w:r>
+      <w:r>
+        <w:rPr>
+          <w:color w:val="000000"/>
+          <w:sz w:val="22"/>
+          <w:szCs w:val="22"/>
+        </w:rPr>
+        <w:t>ментов, содержащие такие сведения; получать выписку из реестра требований кредиторов; заявлять возражения по результатам рассмотрения требований.</w:t>
       </w:r>
     </w:p>
     <w:p>
       <w:pPr>
-        <w:pStyle w:val="Normal"/>
         <w:jc w:val="both"/>
         <w:rPr>
           <w:color w:val="000000"/>
@@ -769,20 +1021,37 @@
           <w:sz w:val="22"/>
           <w:szCs w:val="22"/>
         </w:rPr>
-        <w:t xml:space="preserve">          </w:t>
-      </w:r>
-      <w:r>
-        <w:rPr>
-          <w:color w:val="000000"/>
-          <w:sz w:val="22"/>
-          <w:szCs w:val="22"/>
-        </w:rPr>
-        <w:t>Запрашивать и получать от моего лица документы необходимые для предъявления  заявления о признании гражданина банкротом, а именно:</w:t>
+        <w:t xml:space="preserve">          Запрашивать и получать от моего лица документы необходимые для </w:t>
+      </w:r>
+      <w:proofErr w:type="gramStart"/>
+      <w:r>
+        <w:rPr>
+          <w:color w:val="000000"/>
+          <w:sz w:val="22"/>
+          <w:szCs w:val="22"/>
+        </w:rPr>
+        <w:t>предъявления  заявления</w:t>
+      </w:r>
+      <w:proofErr w:type="gramEnd"/>
+      <w:r>
+        <w:rPr>
+          <w:color w:val="000000"/>
+          <w:sz w:val="22"/>
+          <w:szCs w:val="22"/>
+        </w:rPr>
+        <w:t xml:space="preserve"> о признании г</w:t>
+      </w:r>
+      <w:r>
+        <w:rPr>
+          <w:color w:val="000000"/>
+          <w:sz w:val="22"/>
+          <w:szCs w:val="22"/>
+        </w:rPr>
+        <w:t>ражданина банкротом, а именно:</w:t>
       </w:r>
     </w:p>
     <w:p>
       <w:pPr>
-        <w:pStyle w:val="Normal"/>
         <w:jc w:val="both"/>
         <w:rPr>
           <w:color w:val="000000"/>
@@ -796,12 +1065,27 @@
           <w:sz w:val="22"/>
           <w:szCs w:val="22"/>
         </w:rPr>
-        <w:t>-  в Налоговом органе документы, подтверждающие наличие или отсутствие у меня статуса индивидуального предпринимателя на основании выписки из единого государственного реестра индивидуальных предпринимателей; справки о наличии, либо отсутствии задолженности по уплате обязательных платежей, которые возникли в результате осуществления предпринимательской деятельности, сведения о полученных мною доходах и об удержанных суммах налога за трехлетний период, предшествующий дате подачи заявления, а также прочие документы.</w:t>
+        <w:t>-  в Налоговом органе документы, подтверждающие наличие или отсутствие у меня статуса индивидуального предпринимателя на основании выписки из единого государственного реестра индивидуальных предпринимателей; справки о наличии</w:t>
+      </w:r>
+      <w:r>
+        <w:rPr>
+          <w:color w:val="000000"/>
+          <w:sz w:val="22"/>
+          <w:szCs w:val="22"/>
+        </w:rPr>
+        <w:t>, либо отсутствии задолженности по уплате обязательных платежей, которые возникли в результате осуществления предпринимательской деятельности, сведения о полученных мною доходах и об удержанных суммах налога за трехлетний период, предшествующий дате подачи</w:t>
+      </w:r>
+      <w:r>
+        <w:rPr>
+          <w:color w:val="000000"/>
+          <w:sz w:val="22"/>
+          <w:szCs w:val="22"/>
+        </w:rPr>
+        <w:t xml:space="preserve"> заявления, а также прочие документы.</w:t>
       </w:r>
     </w:p>
     <w:p>
       <w:pPr>
-        <w:pStyle w:val="Normal"/>
         <w:jc w:val="both"/>
         <w:rPr>
           <w:color w:val="000000"/>
@@ -820,7 +1104,6 @@
     </w:p>
     <w:p>
       <w:pPr>
-        <w:pStyle w:val="Normal"/>
         <w:jc w:val="both"/>
         <w:rPr>
           <w:color w:val="000000"/>
@@ -834,12 +1117,55 @@
           <w:sz w:val="22"/>
           <w:szCs w:val="22"/>
         </w:rPr>
-        <w:t xml:space="preserve">- в Росреестре Выписку из Единого государственного реестра прав на недвижимое имущество и сделок с ним, справки о  совершенных сделках с недвижимым имуществом в течение трех лет до даты подачи запроса и прочие документы; </w:t>
+        <w:t xml:space="preserve">- в </w:t>
+      </w:r>
+      <w:proofErr w:type="spellStart"/>
+      <w:r>
+        <w:rPr>
+          <w:color w:val="000000"/>
+          <w:sz w:val="22"/>
+          <w:szCs w:val="22"/>
+        </w:rPr>
+        <w:t>Росреестре</w:t>
+      </w:r>
+      <w:proofErr w:type="spellEnd"/>
+      <w:r>
+        <w:rPr>
+          <w:color w:val="000000"/>
+          <w:sz w:val="22"/>
+          <w:szCs w:val="22"/>
+        </w:rPr>
+        <w:t xml:space="preserve"> Выписку из Единого государственного реестра прав на недвижимое имущество и сделок </w:t>
+      </w:r>
+      <w:r>
+        <w:rPr>
+          <w:color w:val="000000"/>
+          <w:sz w:val="22"/>
+          <w:szCs w:val="22"/>
+        </w:rPr>
+        <w:t xml:space="preserve">с ним, справки </w:t>
+      </w:r>
+      <w:proofErr w:type="gramStart"/>
+      <w:r>
+        <w:rPr>
+          <w:color w:val="000000"/>
+          <w:sz w:val="22"/>
+          <w:szCs w:val="22"/>
+        </w:rPr>
+        <w:t>о  совершенных</w:t>
+      </w:r>
+      <w:proofErr w:type="gramEnd"/>
+      <w:r>
+        <w:rPr>
+          <w:color w:val="000000"/>
+          <w:sz w:val="22"/>
+          <w:szCs w:val="22"/>
+        </w:rPr>
+        <w:t xml:space="preserve"> сделках с недвижимым имуществом в течение трех лет до даты подачи запроса и прочие документы; </w:t>
       </w:r>
     </w:p>
     <w:p>
       <w:pPr>
-        <w:pStyle w:val="Normal"/>
         <w:jc w:val="both"/>
         <w:rPr>
           <w:color w:val="000000"/>
@@ -853,12 +1179,19 @@
           <w:sz w:val="22"/>
           <w:szCs w:val="22"/>
         </w:rPr>
-        <w:t>- у Юридического лица, либо у регистратора Выписку из реестра акционеров (участников) юридического лица, акционером (участником)которого я являюсь (при наличии);</w:t>
+        <w:t>- у Юридического лица, либо у регистратора Выписку из реестра акционеров (участников) юридического лица, акционером (участником)кот</w:t>
+      </w:r>
+      <w:r>
+        <w:rPr>
+          <w:color w:val="000000"/>
+          <w:sz w:val="22"/>
+          <w:szCs w:val="22"/>
+        </w:rPr>
+        <w:t>орого я являюсь (при наличии);</w:t>
       </w:r>
     </w:p>
     <w:p>
       <w:pPr>
-        <w:pStyle w:val="Normal"/>
         <w:jc w:val="both"/>
         <w:rPr>
           <w:color w:val="000000"/>
@@ -872,12 +1205,29 @@
           <w:sz w:val="22"/>
           <w:szCs w:val="22"/>
         </w:rPr>
-        <w:t>- в ГИБДД справки о  совершенных сделках с транспортными средствами в течение трех лет до даты подачи запроса и прочие документы;</w:t>
+        <w:t xml:space="preserve">- в ГИБДД справки </w:t>
+      </w:r>
+      <w:proofErr w:type="gramStart"/>
+      <w:r>
+        <w:rPr>
+          <w:color w:val="000000"/>
+          <w:sz w:val="22"/>
+          <w:szCs w:val="22"/>
+        </w:rPr>
+        <w:t>о  совершенных</w:t>
+      </w:r>
+      <w:proofErr w:type="gramEnd"/>
+      <w:r>
+        <w:rPr>
+          <w:color w:val="000000"/>
+          <w:sz w:val="22"/>
+          <w:szCs w:val="22"/>
+        </w:rPr>
+        <w:t xml:space="preserve"> сделках с транспортными средствами в течение трех лет до даты подачи запроса и прочие документы;</w:t>
       </w:r>
     </w:p>
     <w:p>
       <w:pPr>
-        <w:pStyle w:val="Normal"/>
         <w:jc w:val="both"/>
         <w:rPr>
           <w:color w:val="000000"/>
@@ -891,12 +1241,27 @@
           <w:sz w:val="22"/>
           <w:szCs w:val="22"/>
         </w:rPr>
-        <w:t>- в Банках справки о наличии у меня счетов, вкладов (депозитов) в банке и (или) об остатках денежных средств на счетах, во вкладах (депозитах), выписки по операциям на счетах, по вкладам (депозитам), в том числе в качестве индивидуального предпринимателя, справки об остатках электронных денежных средств и о переводах электронных денежных средств (при наличии)</w:t>
+        <w:t>- в Банках справки о наличии у меня счетов, вкладов (депозитов) в банке и (или) об остатках ден</w:t>
+      </w:r>
+      <w:r>
+        <w:rPr>
+          <w:color w:val="000000"/>
+          <w:sz w:val="22"/>
+          <w:szCs w:val="22"/>
+        </w:rPr>
+        <w:t>ежных средств на счетах, во вкладах (депозитах), выписки по операциям на счетах, по вкладам (депозитам), в том числе в качестве индивидуального предпринимателя, справки об остатках электронных денежных средств и о переводах электронных денежных средств (пр</w:t>
+      </w:r>
+      <w:r>
+        <w:rPr>
+          <w:color w:val="000000"/>
+          <w:sz w:val="22"/>
+          <w:szCs w:val="22"/>
+        </w:rPr>
+        <w:t>и наличии)</w:t>
       </w:r>
     </w:p>
     <w:p>
       <w:pPr>
-        <w:pStyle w:val="Normal"/>
         <w:jc w:val="both"/>
         <w:rPr>
           <w:color w:val="000000"/>
@@ -910,12 +1275,29 @@
           <w:sz w:val="22"/>
           <w:szCs w:val="22"/>
         </w:rPr>
-        <w:t>- в Государственной службе занятости населения копию решения о признании гражданина безработным,  в случае принятия указанного решения;</w:t>
+        <w:t xml:space="preserve">- в Государственной службе занятости населения копию решения о признании гражданина </w:t>
+      </w:r>
+      <w:proofErr w:type="gramStart"/>
+      <w:r>
+        <w:rPr>
+          <w:color w:val="000000"/>
+          <w:sz w:val="22"/>
+          <w:szCs w:val="22"/>
+        </w:rPr>
+        <w:t>безработным,  в</w:t>
+      </w:r>
+      <w:proofErr w:type="gramEnd"/>
+      <w:r>
+        <w:rPr>
+          <w:color w:val="000000"/>
+          <w:sz w:val="22"/>
+          <w:szCs w:val="22"/>
+        </w:rPr>
+        <w:t xml:space="preserve"> случае принятия указанного решения;</w:t>
       </w:r>
     </w:p>
     <w:p>
       <w:pPr>
-        <w:pStyle w:val="Normal"/>
         <w:jc w:val="both"/>
         <w:rPr>
           <w:color w:val="000000"/>
@@ -929,12 +1311,29 @@
           <w:sz w:val="22"/>
           <w:szCs w:val="22"/>
         </w:rPr>
-        <w:t>-в органах ЗАГС и архивных учреждениях  запросы справок, выписок.</w:t>
+        <w:t xml:space="preserve">-в органах ЗАГС и архивных </w:t>
+      </w:r>
+      <w:proofErr w:type="gramStart"/>
+      <w:r>
+        <w:rPr>
+          <w:color w:val="000000"/>
+          <w:sz w:val="22"/>
+          <w:szCs w:val="22"/>
+        </w:rPr>
+        <w:t>учреждениях  запросы</w:t>
+      </w:r>
+      <w:proofErr w:type="gramEnd"/>
+      <w:r>
+        <w:rPr>
+          <w:color w:val="000000"/>
+          <w:sz w:val="22"/>
+          <w:szCs w:val="22"/>
+        </w:rPr>
+        <w:t xml:space="preserve"> справок, выписок.</w:t>
       </w:r>
     </w:p>
     <w:p>
       <w:pPr>
-        <w:pStyle w:val="Normal"/>
         <w:ind w:firstLine="708"/>
         <w:jc w:val="both"/>
         <w:rPr>
@@ -949,12 +1348,27 @@
           <w:sz w:val="22"/>
           <w:szCs w:val="22"/>
         </w:rPr>
-        <w:t>Составлять с правом подписи от моего имени заявления о признании банкротом, списка кредиторов и должников с указанием их наименования или фамилии, имени, отчества, суммы кредиторской и дебиторской задолженности, места нахождения или места жительства кредиторов и должников, описи моего имущества с указанием места нахождения или хранения имущества, в том числе имущества, являющегося предметом залога, с указанием наименования или фамилии, имени и отчества залогодержателя.</w:t>
+        <w:t xml:space="preserve">Составлять с правом подписи от моего имени </w:t>
+      </w:r>
+      <w:r>
+        <w:rPr>
+          <w:color w:val="000000"/>
+          <w:sz w:val="22"/>
+          <w:szCs w:val="22"/>
+        </w:rPr>
+        <w:t>заявления о признании банкротом, списка кредиторов и должников с указанием их наименования или фамилии, имени, отчества, суммы кредиторской и дебиторской задолженности, места нахождения или места жительства кредиторов и должников, описи моего имущества с у</w:t>
+      </w:r>
+      <w:r>
+        <w:rPr>
+          <w:color w:val="000000"/>
+          <w:sz w:val="22"/>
+          <w:szCs w:val="22"/>
+        </w:rPr>
+        <w:t>казанием места нахождения или хранения имущества, в том числе имущества, являющегося предметом залога, с указанием наименования или фамилии, имени и отчества залогодержателя.</w:t>
       </w:r>
     </w:p>
     <w:p>
       <w:pPr>
-        <w:pStyle w:val="Normal"/>
         <w:ind w:firstLine="708"/>
         <w:jc w:val="both"/>
         <w:rPr>
@@ -969,12 +1383,35 @@
           <w:sz w:val="22"/>
           <w:szCs w:val="22"/>
         </w:rPr>
-        <w:t>Быть моим представителем (защитником) при рассмотрении дел об административном правонарушении, со всеми процессуальными правами, предоставленными Кодексом Российской Федерации об административным правонарушениях, для чего предоставляю право сбора, подготовки, получения и подписания любых необходимых для выполнения поручений в рамках настоящей доверенности заявлений, ходатайств и иных документов, право совершения всех иных действий, в том числе оплаты государственных пошлин и сборов, любых других платежей, связанных с выполнением данного поручения, право обжалования действий (бездействия) судебного пристава-исполнителя.</w:t>
+        <w:t>Быть моим представителем (защитником) при рассмотрении дел об административном пр</w:t>
+      </w:r>
+      <w:r>
+        <w:rPr>
+          <w:color w:val="000000"/>
+          <w:sz w:val="22"/>
+          <w:szCs w:val="22"/>
+        </w:rPr>
+        <w:t>авонарушении, со всеми процессуальными правами, предоставленными Кодексом Российской Федерации об административным правонарушениях, для чего предоставляю право сбора, подготовки, получения и подписания любых необходимых для выполнения поручений в рамках на</w:t>
+      </w:r>
+      <w:r>
+        <w:rPr>
+          <w:color w:val="000000"/>
+          <w:sz w:val="22"/>
+          <w:szCs w:val="22"/>
+        </w:rPr>
+        <w:t>стоящей доверенности заявлений, ходатайств и иных документов, право совершения всех иных действий, в том числе оплаты государственных пошлин и сборов, любых других платежей, связанных с выполнением данного поручения, право обжалования действий (бездействия</w:t>
+      </w:r>
+      <w:r>
+        <w:rPr>
+          <w:color w:val="000000"/>
+          <w:sz w:val="22"/>
+          <w:szCs w:val="22"/>
+        </w:rPr>
+        <w:t>) судебного пристава-исполнителя.</w:t>
       </w:r>
     </w:p>
     <w:p>
       <w:pPr>
-        <w:pStyle w:val="Normal"/>
         <w:ind w:firstLine="708"/>
         <w:jc w:val="both"/>
         <w:rPr>
@@ -989,12 +1426,35 @@
           <w:sz w:val="22"/>
           <w:szCs w:val="22"/>
         </w:rPr>
-        <w:t>Также в рамках настоящего поручения предоставляются права на подписание административного искового заявления и возражений на административное исковое заявление, подачу их в суд; на заявление о применении мер предварительной защиты по административному иску; на подачу встречного административного искового заявления; на заключение соглашения о примирении сторон или соглашения сторон по фактическим обстоятельствам административного дела; на полный либо частичный отказ от административного иска или на признание административного иска; на изменение предмета или основания административного иска; на передачу полномочий представителя другому лицу (передоверие) по административному иску; на подписание заявления о пересмотре судебных актов по вновь открывшимся обстоятельствам; на обжалование судебных актов; на предъявление исполнительного документа к взысканию; на получение присужденных денежных средств или иного имущества.</w:t>
+        <w:t>Также в рамках настоящего поручения предоставляются права на подписание административного искового заявления и возражений на административное исковое заявление, подачу их в суд; на заявление о применении мер предварительно</w:t>
+      </w:r>
+      <w:r>
+        <w:rPr>
+          <w:color w:val="000000"/>
+          <w:sz w:val="22"/>
+          <w:szCs w:val="22"/>
+        </w:rPr>
+        <w:t>й защиты по административному иску; на подачу встречного административного искового заявления; на заключение соглашения о примирении сторон или соглашения сторон по фактическим обстоятельствам административного дела; на полный либо частичный отказ от админ</w:t>
+      </w:r>
+      <w:r>
+        <w:rPr>
+          <w:color w:val="000000"/>
+          <w:sz w:val="22"/>
+          <w:szCs w:val="22"/>
+        </w:rPr>
+        <w:t xml:space="preserve">истративного иска или на признание административного иска; на изменение предмета или основания административного иска; на передачу полномочий представителя другому лицу (передоверие) по административному иску; на подписание заявления о пересмотре судебных </w:t>
+      </w:r>
+      <w:r>
+        <w:rPr>
+          <w:color w:val="000000"/>
+          <w:sz w:val="22"/>
+          <w:szCs w:val="22"/>
+        </w:rPr>
+        <w:t>актов по вновь открывшимся обстоятельствам; на обжалование судебных актов; на предъявление исполнительного документа к взысканию; на получение присужденных денежных средств или иного имущества.</w:t>
       </w:r>
     </w:p>
     <w:p>
       <w:pPr>
-        <w:pStyle w:val="Normal"/>
         <w:ind w:firstLine="708"/>
         <w:jc w:val="both"/>
         <w:rPr>
@@ -1007,12 +1467,71 @@
           <w:sz w:val="22"/>
           <w:szCs w:val="22"/>
         </w:rPr>
-        <w:t>Представлять мои интересы в ${BANKSLIST} и их структурных подразделениях. Подписывать, подавать от моего имени любые заявления, представлять и получать необходимые справки, удостоверения, свидетельства и выписки во всех организациях и учреждениях, в том числе в банках, микрофинансовых организациях, их филиалах и других структурных подразделениях. Получать в ${BANKSLIST} сведения о состоянии принадлежащих мне счетов, в том числе ссудных счетов по кредитам, предоставленным мне банками, и займам, выданным мне микрофинансовыми организациями ${BANKSLIST}. Вести переговоры с представителями указанных выше организаций и подписывать от моего имени заявления по всем вопросам, связанным с возникновением, реструктуризацией, погашением, новацией задолженности, изменением и расторжением кредитных договоров и договоров займа заключенных с ${BANKSLIST}.</w:t>
+        <w:t>Представлять мои интересы в ${BANKSLIST} и их структурных подр</w:t>
+      </w:r>
+      <w:r>
+        <w:rPr>
+          <w:sz w:val="22"/>
+          <w:szCs w:val="22"/>
+        </w:rPr>
+        <w:t xml:space="preserve">азделениях. Подписывать, подавать от моего имени любые заявления, представлять и получать необходимые справки, удостоверения, свидетельства и выписки во всех организациях и учреждениях, в том числе в банках, </w:t>
+      </w:r>
+      <w:proofErr w:type="spellStart"/>
+      <w:r>
+        <w:rPr>
+          <w:sz w:val="22"/>
+          <w:szCs w:val="22"/>
+        </w:rPr>
+        <w:t>микрофинансовых</w:t>
+      </w:r>
+      <w:proofErr w:type="spellEnd"/>
+      <w:r>
+        <w:rPr>
+          <w:sz w:val="22"/>
+          <w:szCs w:val="22"/>
+        </w:rPr>
+        <w:t xml:space="preserve"> организациях, их филиалах и друг</w:t>
+      </w:r>
+      <w:r>
+        <w:rPr>
+          <w:sz w:val="22"/>
+          <w:szCs w:val="22"/>
+        </w:rPr>
+        <w:t xml:space="preserve">их структурных подразделениях. Получать в ${BANKSLIST} сведения о состоянии принадлежащих мне счетов, в том числе ссудных счетов по кредитам, предоставленным мне банками, и займам, выданным мне </w:t>
+      </w:r>
+      <w:proofErr w:type="spellStart"/>
+      <w:r>
+        <w:rPr>
+          <w:sz w:val="22"/>
+          <w:szCs w:val="22"/>
+        </w:rPr>
+        <w:t>микрофинансовыми</w:t>
+      </w:r>
+      <w:proofErr w:type="spellEnd"/>
+      <w:r>
+        <w:rPr>
+          <w:sz w:val="22"/>
+          <w:szCs w:val="22"/>
+        </w:rPr>
+        <w:t xml:space="preserve"> организациями ${BANKSLIST}. Вести переговоры </w:t>
+      </w:r>
+      <w:r>
+        <w:rPr>
+          <w:sz w:val="22"/>
+          <w:szCs w:val="22"/>
+        </w:rPr>
+        <w:t>с представителями указанных выше организаций и подписывать от моего имени заявления по всем вопросам, связанным с возникновением, реструктуризацией, погашением, новацией задолженности, изменением и расторжением кредитных договоров и договоров займа заключе</w:t>
+      </w:r>
+      <w:r>
+        <w:rPr>
+          <w:sz w:val="22"/>
+          <w:szCs w:val="22"/>
+        </w:rPr>
+        <w:t>нных с ${BANKSLIST}.</w:t>
       </w:r>
     </w:p>
     <w:p>
       <w:pPr>
-        <w:pStyle w:val="Normal"/>
         <w:ind w:firstLine="708"/>
         <w:jc w:val="both"/>
         <w:rPr>
@@ -1025,12 +1544,35 @@
           <w:sz w:val="22"/>
           <w:szCs w:val="22"/>
         </w:rPr>
-        <w:t>При этом подавать от моего имени любые заявления, расписываться за меня, направлять и получать любую почтовую корреспонденцию, оплачивать государственную пошлину, вносить денежные средства на депозиты судов и совершать все действия,  связанные с выполнением этого поручения.</w:t>
+        <w:lastRenderedPageBreak/>
+        <w:t xml:space="preserve">При этом подавать от моего имени любые заявления, расписываться за меня, направлять и получать любую почтовую корреспонденцию, оплачивать государственную пошлину, вносить денежные средства на депозиты судов и совершать все </w:t>
+      </w:r>
+      <w:proofErr w:type="gramStart"/>
+      <w:r>
+        <w:rPr>
+          <w:sz w:val="22"/>
+          <w:szCs w:val="22"/>
+        </w:rPr>
+        <w:t>действия,  с</w:t>
+      </w:r>
+      <w:r>
+        <w:rPr>
+          <w:sz w:val="22"/>
+          <w:szCs w:val="22"/>
+        </w:rPr>
+        <w:t>вязанные</w:t>
+      </w:r>
+      <w:proofErr w:type="gramEnd"/>
+      <w:r>
+        <w:rPr>
+          <w:sz w:val="22"/>
+          <w:szCs w:val="22"/>
+        </w:rPr>
+        <w:t xml:space="preserve"> с выполнением этого поручения.</w:t>
       </w:r>
     </w:p>
     <w:p>
       <w:pPr>
-        <w:pStyle w:val="Normal"/>
         <w:ind w:firstLine="708"/>
         <w:jc w:val="both"/>
         <w:rPr>
@@ -1048,61 +1590,44 @@
     </w:p>
     <w:p>
       <w:pPr>
-        <w:pStyle w:val="Normal"/>
         <w:jc w:val="both"/>
-        <w:rPr/>
       </w:pPr>
-      <w:r>
-        <w:rPr/>
-      </w:r>
     </w:p>
-    <w:p>
-      <w:pPr>
-        <w:pStyle w:val="Normal"/>
-        <w:rPr/>
-      </w:pPr>
-      <w:r>
-        <w:rPr/>
-      </w:r>
-    </w:p>
+    <w:p/>
     <w:sectPr>
-      <w:type w:val="nextPage"/>
       <w:pgSz w:w="11906" w:h="16838"/>
-      <w:pgMar w:left="720" w:right="720" w:header="0" w:top="720" w:footer="0" w:bottom="720" w:gutter="0"/>
-      <w:pgNumType w:fmt="decimal"/>
-      <w:formProt w:val="false"/>
-      <w:textDirection w:val="lrTb"/>
-      <w:docGrid w:type="default" w:linePitch="360" w:charSpace="4294961151"/>
+      <w:pgMar w:top="720" w:right="720" w:bottom="720" w:left="720" w:header="0" w:footer="0" w:gutter="0"/>
+      <w:cols w:space="720"/>
+      <w:formProt w:val="0"/>
+      <w:docGrid w:linePitch="360" w:charSpace="-6145"/>
     </w:sectPr>
   </w:body>
 </w:document>
 </file>
 
 <file path=word/styles.xml><?xml version="1.0" encoding="utf-8"?>
-<w:styles xmlns:w="http://schemas.openxmlformats.org/wordprocessingml/2006/main" xmlns:w14="http://schemas.microsoft.com/office/word/2010/wordml" xmlns:mc="http://schemas.openxmlformats.org/markup-compatibility/2006" mc:Ignorable="w14">
+<w:styles xmlns:mc="http://schemas.openxmlformats.org/markup-compatibility/2006" xmlns:r="http://schemas.openxmlformats.org/officeDocument/2006/relationships" xmlns:w="http://schemas.openxmlformats.org/wordprocessingml/2006/main" xmlns:w14="http://schemas.microsoft.com/office/word/2010/wordml" xmlns:w15="http://schemas.microsoft.com/office/word/2012/wordml" xmlns:w16se="http://schemas.microsoft.com/office/word/2015/wordml/symex" mc:Ignorable="w14 w15 w16se">
   <w:docDefaults>
     <w:rPrDefault>
       <w:rPr>
-        <w:rFonts w:ascii="Calibri" w:hAnsi="Calibri" w:eastAsia="Calibri" w:cs="" w:asciiTheme="minorHAnsi" w:cstheme="minorBidi" w:eastAsiaTheme="minorHAnsi" w:hAnsiTheme="minorHAnsi"/>
+        <w:rFonts w:asciiTheme="minorHAnsi" w:eastAsiaTheme="minorHAnsi" w:hAnsiTheme="minorHAnsi" w:cstheme="minorBidi"/>
         <w:szCs w:val="22"/>
         <w:lang w:val="ru-RU" w:eastAsia="en-US" w:bidi="ar-SA"/>
       </w:rPr>
     </w:rPrDefault>
-    <w:pPrDefault>
-      <w:pPr/>
-    </w:pPrDefault>
+    <w:pPrDefault/>
   </w:docDefaults>
   <w:latentStyles w:defLockedState="0" w:defUIPriority="99" w:defSemiHidden="0" w:defUnhideWhenUsed="0" w:defQFormat="0" w:count="371">
     <w:lsdException w:name="Normal" w:uiPriority="0" w:qFormat="1"/>
     <w:lsdException w:name="heading 1" w:uiPriority="9" w:qFormat="1"/>
-    <w:lsdException w:name="heading 2" w:uiPriority="0" w:semiHidden="1" w:unhideWhenUsed="1" w:qFormat="1"/>
-    <w:lsdException w:name="heading 3" w:uiPriority="9" w:semiHidden="1" w:unhideWhenUsed="1" w:qFormat="1"/>
-    <w:lsdException w:name="heading 4" w:uiPriority="9" w:semiHidden="1" w:unhideWhenUsed="1" w:qFormat="1"/>
-    <w:lsdException w:name="heading 5" w:uiPriority="9" w:semiHidden="1" w:unhideWhenUsed="1" w:qFormat="1"/>
-    <w:lsdException w:name="heading 6" w:uiPriority="9" w:semiHidden="1" w:unhideWhenUsed="1" w:qFormat="1"/>
-    <w:lsdException w:name="heading 7" w:uiPriority="9" w:semiHidden="1" w:unhideWhenUsed="1" w:qFormat="1"/>
-    <w:lsdException w:name="heading 8" w:uiPriority="9" w:semiHidden="1" w:unhideWhenUsed="1" w:qFormat="1"/>
-    <w:lsdException w:name="heading 9" w:uiPriority="9" w:semiHidden="1" w:unhideWhenUsed="1" w:qFormat="1"/>
+    <w:lsdException w:name="heading 2" w:semiHidden="1" w:uiPriority="0" w:unhideWhenUsed="1" w:qFormat="1"/>
+    <w:lsdException w:name="heading 3" w:semiHidden="1" w:uiPriority="9" w:unhideWhenUsed="1" w:qFormat="1"/>
+    <w:lsdException w:name="heading 4" w:semiHidden="1" w:uiPriority="9" w:unhideWhenUsed="1" w:qFormat="1"/>
+    <w:lsdException w:name="heading 5" w:semiHidden="1" w:uiPriority="9" w:unhideWhenUsed="1" w:qFormat="1"/>
+    <w:lsdException w:name="heading 6" w:semiHidden="1" w:uiPriority="9" w:unhideWhenUsed="1" w:qFormat="1"/>
+    <w:lsdException w:name="heading 7" w:semiHidden="1" w:uiPriority="9" w:unhideWhenUsed="1" w:qFormat="1"/>
+    <w:lsdException w:name="heading 8" w:semiHidden="1" w:uiPriority="9" w:unhideWhenUsed="1" w:qFormat="1"/>
+    <w:lsdException w:name="heading 9" w:semiHidden="1" w:uiPriority="9" w:unhideWhenUsed="1" w:qFormat="1"/>
     <w:lsdException w:name="index 1" w:semiHidden="1" w:unhideWhenUsed="1"/>
     <w:lsdException w:name="index 2" w:semiHidden="1" w:unhideWhenUsed="1"/>
     <w:lsdException w:name="index 3" w:semiHidden="1" w:unhideWhenUsed="1"/>
@@ -1112,22 +1637,22 @@
     <w:lsdException w:name="index 7" w:semiHidden="1" w:unhideWhenUsed="1"/>
     <w:lsdException w:name="index 8" w:semiHidden="1" w:unhideWhenUsed="1"/>
     <w:lsdException w:name="index 9" w:semiHidden="1" w:unhideWhenUsed="1"/>
-    <w:lsdException w:name="toc 1" w:uiPriority="39" w:semiHidden="1" w:unhideWhenUsed="1"/>
-    <w:lsdException w:name="toc 2" w:uiPriority="39" w:semiHidden="1" w:unhideWhenUsed="1"/>
-    <w:lsdException w:name="toc 3" w:uiPriority="39" w:semiHidden="1" w:unhideWhenUsed="1"/>
-    <w:lsdException w:name="toc 4" w:uiPriority="39" w:semiHidden="1" w:unhideWhenUsed="1"/>
-    <w:lsdException w:name="toc 5" w:uiPriority="39" w:semiHidden="1" w:unhideWhenUsed="1"/>
-    <w:lsdException w:name="toc 6" w:uiPriority="39" w:semiHidden="1" w:unhideWhenUsed="1"/>
-    <w:lsdException w:name="toc 7" w:uiPriority="39" w:semiHidden="1" w:unhideWhenUsed="1"/>
-    <w:lsdException w:name="toc 8" w:uiPriority="39" w:semiHidden="1" w:unhideWhenUsed="1"/>
-    <w:lsdException w:name="toc 9" w:uiPriority="39" w:semiHidden="1" w:unhideWhenUsed="1"/>
+    <w:lsdException w:name="toc 1" w:semiHidden="1" w:uiPriority="39" w:unhideWhenUsed="1"/>
+    <w:lsdException w:name="toc 2" w:semiHidden="1" w:uiPriority="39" w:unhideWhenUsed="1"/>
+    <w:lsdException w:name="toc 3" w:semiHidden="1" w:uiPriority="39" w:unhideWhenUsed="1"/>
+    <w:lsdException w:name="toc 4" w:semiHidden="1" w:uiPriority="39" w:unhideWhenUsed="1"/>
+    <w:lsdException w:name="toc 5" w:semiHidden="1" w:uiPriority="39" w:unhideWhenUsed="1"/>
+    <w:lsdException w:name="toc 6" w:semiHidden="1" w:uiPriority="39" w:unhideWhenUsed="1"/>
+    <w:lsdException w:name="toc 7" w:semiHidden="1" w:uiPriority="39" w:unhideWhenUsed="1"/>
+    <w:lsdException w:name="toc 8" w:semiHidden="1" w:uiPriority="39" w:unhideWhenUsed="1"/>
+    <w:lsdException w:name="toc 9" w:semiHidden="1" w:uiPriority="39" w:unhideWhenUsed="1"/>
     <w:lsdException w:name="Normal Indent" w:semiHidden="1" w:unhideWhenUsed="1"/>
     <w:lsdException w:name="footnote text" w:semiHidden="1" w:unhideWhenUsed="1"/>
     <w:lsdException w:name="annotation text" w:semiHidden="1" w:unhideWhenUsed="1"/>
     <w:lsdException w:name="header" w:semiHidden="1" w:unhideWhenUsed="1"/>
     <w:lsdException w:name="footer" w:semiHidden="1" w:unhideWhenUsed="1"/>
     <w:lsdException w:name="index heading" w:semiHidden="1" w:unhideWhenUsed="1"/>
-    <w:lsdException w:name="caption" w:uiPriority="35" w:semiHidden="1" w:unhideWhenUsed="1" w:qFormat="1"/>
+    <w:lsdException w:name="caption" w:semiHidden="1" w:uiPriority="35" w:unhideWhenUsed="1" w:qFormat="1"/>
     <w:lsdException w:name="table of figures" w:semiHidden="1" w:unhideWhenUsed="1"/>
     <w:lsdException w:name="envelope address" w:semiHidden="1" w:unhideWhenUsed="1"/>
     <w:lsdException w:name="envelope return" w:semiHidden="1" w:unhideWhenUsed="1"/>
@@ -1158,7 +1683,7 @@
     <w:lsdException w:name="Title" w:uiPriority="10" w:qFormat="1"/>
     <w:lsdException w:name="Closing" w:semiHidden="1" w:unhideWhenUsed="1"/>
     <w:lsdException w:name="Signature" w:semiHidden="1" w:unhideWhenUsed="1"/>
-    <w:lsdException w:name="Default Paragraph Font" w:uiPriority="1" w:semiHidden="1" w:unhideWhenUsed="1"/>
+    <w:lsdException w:name="Default Paragraph Font" w:semiHidden="1" w:uiPriority="1" w:unhideWhenUsed="1"/>
     <w:lsdException w:name="Body Text" w:semiHidden="1" w:unhideWhenUsed="1"/>
     <w:lsdException w:name="Body Text Indent" w:semiHidden="1" w:unhideWhenUsed="1"/>
     <w:lsdException w:name="List Continue" w:semiHidden="1" w:unhideWhenUsed="1"/>
@@ -1358,8 +1883,8 @@
     <w:lsdException w:name="Subtle Reference" w:uiPriority="31" w:qFormat="1"/>
     <w:lsdException w:name="Intense Reference" w:uiPriority="32" w:qFormat="1"/>
     <w:lsdException w:name="Book Title" w:uiPriority="33" w:qFormat="1"/>
-    <w:lsdException w:name="Bibliography" w:uiPriority="37" w:semiHidden="1" w:unhideWhenUsed="1"/>
-    <w:lsdException w:name="TOC Heading" w:uiPriority="39" w:semiHidden="1" w:unhideWhenUsed="1" w:qFormat="1"/>
+    <w:lsdException w:name="Bibliography" w:semiHidden="1" w:uiPriority="37" w:unhideWhenUsed="1"/>
+    <w:lsdException w:name="TOC Heading" w:semiHidden="1" w:uiPriority="39" w:unhideWhenUsed="1" w:qFormat="1"/>
     <w:lsdException w:name="Plain Table 1" w:uiPriority="41"/>
     <w:lsdException w:name="Plain Table 2" w:uiPriority="42"/>
     <w:lsdException w:name="Plain Table 3" w:uiPriority="43"/>
@@ -1465,30 +1990,23 @@
     <w:lsdException w:name="List Table 6 Colorful Accent 6" w:uiPriority="51"/>
     <w:lsdException w:name="List Table 7 Colorful Accent 6" w:uiPriority="52"/>
   </w:latentStyles>
-  <w:style w:type="paragraph" w:styleId="Normal" w:default="1">
+  <w:style w:type="paragraph" w:default="1" w:styleId="a">
     <w:name w:val="Normal"/>
     <w:qFormat/>
-    <w:rsid w:val="00bf21a7"/>
-    <w:pPr>
-      <w:widowControl/>
-      <w:bidi w:val="0"/>
-      <w:spacing w:lineRule="auto" w:line="240" w:before="0" w:after="0"/>
-      <w:jc w:val="left"/>
-    </w:pPr>
+    <w:rsid w:val="00BF21A7"/>
     <w:rPr>
-      <w:rFonts w:ascii="Times New Roman" w:hAnsi="Times New Roman" w:eastAsia="Times New Roman" w:cs="Times New Roman"/>
-      <w:color w:val="auto"/>
+      <w:rFonts w:ascii="Times New Roman" w:eastAsia="Times New Roman" w:hAnsi="Times New Roman" w:cs="Times New Roman"/>
       <w:sz w:val="24"/>
       <w:szCs w:val="24"/>
-      <w:lang w:eastAsia="ru-RU" w:val="ru-RU" w:bidi="ar-SA"/>
+      <w:lang w:eastAsia="ru-RU"/>
     </w:rPr>
   </w:style>
   <w:style w:type="paragraph" w:styleId="2">
-    <w:name w:val="Heading 2"/>
-    <w:basedOn w:val="Normal"/>
+    <w:name w:val="heading 2"/>
+    <w:basedOn w:val="a"/>
     <w:link w:val="20"/>
     <w:qFormat/>
-    <w:rsid w:val="00bf21a7"/>
+    <w:rsid w:val="00BF21A7"/>
     <w:pPr>
       <w:keepNext/>
       <w:jc w:val="center"/>
@@ -1500,92 +2018,11 @@
       <w:szCs w:val="20"/>
     </w:rPr>
   </w:style>
-  <w:style w:type="character" w:styleId="DefaultParagraphFont" w:default="1">
+  <w:style w:type="character" w:default="1" w:styleId="a0">
     <w:name w:val="Default Paragraph Font"/>
     <w:uiPriority w:val="1"/>
     <w:semiHidden/>
     <w:unhideWhenUsed/>
-    <w:qFormat/>
-    <w:rPr/>
-  </w:style>
-  <w:style w:type="character" w:styleId="21" w:customStyle="1">
-    <w:name w:val="Заголовок 2 Знак"/>
-    <w:basedOn w:val="DefaultParagraphFont"/>
-    <w:link w:val="2"/>
-    <w:qFormat/>
-    <w:rsid w:val="00bf21a7"/>
-    <w:rPr>
-      <w:rFonts w:ascii="Times New Roman" w:hAnsi="Times New Roman" w:eastAsia="Times New Roman" w:cs="Times New Roman"/>
-      <w:b/>
-      <w:sz w:val="32"/>
-      <w:szCs w:val="20"/>
-      <w:lang w:eastAsia="ru-RU"/>
-    </w:rPr>
-  </w:style>
-  <w:style w:type="paragraph" w:styleId="Style13">
-    <w:name w:val="Заголовок"/>
-    <w:basedOn w:val="Normal"/>
-    <w:next w:val="Style14"/>
-    <w:qFormat/>
-    <w:pPr>
-      <w:keepNext/>
-      <w:spacing w:before="240" w:after="120"/>
-    </w:pPr>
-    <w:rPr>
-      <w:rFonts w:ascii="Liberation Sans" w:hAnsi="Liberation Sans" w:eastAsia="Microsoft YaHei" w:cs="Mangal"/>
-      <w:sz w:val="28"/>
-      <w:szCs w:val="28"/>
-    </w:rPr>
-  </w:style>
-  <w:style w:type="paragraph" w:styleId="Style14">
-    <w:name w:val="Body Text"/>
-    <w:basedOn w:val="Normal"/>
-    <w:pPr>
-      <w:spacing w:lineRule="auto" w:line="288" w:before="0" w:after="140"/>
-    </w:pPr>
-    <w:rPr/>
-  </w:style>
-  <w:style w:type="paragraph" w:styleId="Style15">
-    <w:name w:val="List"/>
-    <w:basedOn w:val="Style14"/>
-    <w:pPr/>
-    <w:rPr>
-      <w:rFonts w:cs="Mangal"/>
-    </w:rPr>
-  </w:style>
-  <w:style w:type="paragraph" w:styleId="Style16">
-    <w:name w:val="Caption"/>
-    <w:basedOn w:val="Normal"/>
-    <w:qFormat/>
-    <w:pPr>
-      <w:suppressLineNumbers/>
-      <w:spacing w:before="120" w:after="120"/>
-    </w:pPr>
-    <w:rPr>
-      <w:rFonts w:cs="Mangal"/>
-      <w:i/>
-      <w:iCs/>
-      <w:sz w:val="24"/>
-      <w:szCs w:val="24"/>
-    </w:rPr>
-  </w:style>
-  <w:style w:type="paragraph" w:styleId="Style17">
-    <w:name w:val="Указатель"/>
-    <w:basedOn w:val="Normal"/>
-    <w:qFormat/>
-    <w:pPr>
-      <w:suppressLineNumbers/>
-    </w:pPr>
-    <w:rPr>
-      <w:rFonts w:cs="Mangal"/>
-    </w:rPr>
-  </w:style>
-  <w:style w:type="numbering" w:styleId="NoList" w:default="1">
-    <w:name w:val="No List"/>
-    <w:uiPriority w:val="99"/>
-    <w:semiHidden/>
-    <w:unhideWhenUsed/>
-    <w:qFormat/>
   </w:style>
   <w:style w:type="table" w:default="1" w:styleId="a1">
     <w:name w:val="Normal Table"/>
@@ -1601,6 +2038,80 @@
         <w:right w:w="108" w:type="dxa"/>
       </w:tblCellMar>
     </w:tblPr>
+  </w:style>
+  <w:style w:type="numbering" w:default="1" w:styleId="a2">
+    <w:name w:val="No List"/>
+    <w:uiPriority w:val="99"/>
+    <w:semiHidden/>
+    <w:unhideWhenUsed/>
+  </w:style>
+  <w:style w:type="character" w:customStyle="1" w:styleId="20">
+    <w:name w:val="Заголовок 2 Знак"/>
+    <w:basedOn w:val="a0"/>
+    <w:link w:val="2"/>
+    <w:qFormat/>
+    <w:rsid w:val="00BF21A7"/>
+    <w:rPr>
+      <w:rFonts w:ascii="Times New Roman" w:eastAsia="Times New Roman" w:hAnsi="Times New Roman" w:cs="Times New Roman"/>
+      <w:b/>
+      <w:sz w:val="32"/>
+      <w:szCs w:val="20"/>
+      <w:lang w:eastAsia="ru-RU"/>
+    </w:rPr>
+  </w:style>
+  <w:style w:type="paragraph" w:styleId="a3">
+    <w:name w:val="Title"/>
+    <w:basedOn w:val="a"/>
+    <w:next w:val="a4"/>
+    <w:qFormat/>
+    <w:pPr>
+      <w:keepNext/>
+      <w:spacing w:before="240" w:after="120"/>
+    </w:pPr>
+    <w:rPr>
+      <w:rFonts w:ascii="Liberation Sans" w:eastAsia="Microsoft YaHei" w:hAnsi="Liberation Sans" w:cs="Mangal"/>
+      <w:sz w:val="28"/>
+      <w:szCs w:val="28"/>
+    </w:rPr>
+  </w:style>
+  <w:style w:type="paragraph" w:styleId="a4">
+    <w:name w:val="Body Text"/>
+    <w:basedOn w:val="a"/>
+    <w:pPr>
+      <w:spacing w:after="140" w:line="288" w:lineRule="auto"/>
+    </w:pPr>
+  </w:style>
+  <w:style w:type="paragraph" w:styleId="a5">
+    <w:name w:val="List"/>
+    <w:basedOn w:val="a4"/>
+    <w:rPr>
+      <w:rFonts w:cs="Mangal"/>
+    </w:rPr>
+  </w:style>
+  <w:style w:type="paragraph" w:styleId="a6">
+    <w:name w:val="caption"/>
+    <w:basedOn w:val="a"/>
+    <w:qFormat/>
+    <w:pPr>
+      <w:suppressLineNumbers/>
+      <w:spacing w:before="120" w:after="120"/>
+    </w:pPr>
+    <w:rPr>
+      <w:rFonts w:cs="Mangal"/>
+      <w:i/>
+      <w:iCs/>
+    </w:rPr>
+  </w:style>
+  <w:style w:type="paragraph" w:styleId="a7">
+    <w:name w:val="index heading"/>
+    <w:basedOn w:val="a"/>
+    <w:qFormat/>
+    <w:pPr>
+      <w:suppressLineNumbers/>
+    </w:pPr>
+    <w:rPr>
+      <w:rFonts w:cs="Mangal"/>
+    </w:rPr>
   </w:style>
 </w:styles>
 </file>
@@ -1893,7 +2404,7 @@
 </file>
 
 <file path=customXml/itemProps1.xml><?xml version="1.0" encoding="utf-8"?>
-<ds:datastoreItem xmlns:ds="http://schemas.openxmlformats.org/officeDocument/2006/customXml" ds:itemID="{6E938A41-3B76-4150-BFBA-40CCB8E05DD0}">
+<ds:datastoreItem xmlns:ds="http://schemas.openxmlformats.org/officeDocument/2006/customXml" ds:itemID="{0A30E113-72F8-4187-BAF7-BEC2784AD35F}">
   <ds:schemaRefs>
     <ds:schemaRef ds:uri="http://schemas.openxmlformats.org/officeDocument/2006/bibliography"/>
   </ds:schemaRefs>

</xml_diff>